<commit_message>
Anhadir seguridad al servicio y anhadir todos los dispositivos, faltan los id's para el escaner. 15/05/2023
</commit_message>
<xml_diff>
--- a/ServicioREST/Taxonomias.docx
+++ b/ServicioREST/Taxonomias.docx
@@ -919,8 +919,37 @@
           <w:numId w:val="5"/>
         </w:numPr>
       </w:pPr>
-      <w:r>
-        <w:t>Autenticación fuerte de usuario: Requerir una autenticación sólida, como la autenticación de dos factores, para acceder al dispositivo.</w:t>
+      <w:proofErr w:type="spellStart"/>
+      <w:r>
+        <w:t>Autenticación</w:t>
+      </w:r>
+      <w:proofErr w:type="spellEnd"/>
+      <w:r>
+        <w:t xml:space="preserve"> </w:t>
+      </w:r>
+      <w:proofErr w:type="spellStart"/>
+      <w:r>
+        <w:t>fuerte</w:t>
+      </w:r>
+      <w:proofErr w:type="spellEnd"/>
+      <w:r>
+        <w:t xml:space="preserve"> de </w:t>
+      </w:r>
+      <w:proofErr w:type="spellStart"/>
+      <w:r>
+        <w:t>usuario</w:t>
+      </w:r>
+      <w:proofErr w:type="spellEnd"/>
+      <w:r>
+        <w:t xml:space="preserve">: Requerir una autenticación sólida, como la autenticación de dos factores, para acceder al </w:t>
+      </w:r>
+      <w:proofErr w:type="spellStart"/>
+      <w:r>
+        <w:t>dispositivo</w:t>
+      </w:r>
+      <w:proofErr w:type="spellEnd"/>
+      <w:r>
+        <w:t>.</w:t>
       </w:r>
     </w:p>
     <w:p>
@@ -931,8 +960,13 @@
           <w:numId w:val="5"/>
         </w:numPr>
       </w:pPr>
-      <w:r>
-        <w:t>Actualizaciones regulares de firmware: Actualizaciones regulares para corregir vulnerabilidades de seguridad y problemas conocidos.</w:t>
+      <w:proofErr w:type="spellStart"/>
+      <w:r>
+        <w:t>Cifrado</w:t>
+      </w:r>
+      <w:proofErr w:type="spellEnd"/>
+      <w:r>
+        <w:t xml:space="preserve"> de datos: La encriptación de datos transmitidos y almacenados, lo que dificulta su acceso no autorizado.</w:t>
       </w:r>
     </w:p>
     <w:p>
@@ -944,7 +978,7 @@
         </w:numPr>
       </w:pPr>
       <w:r>
-        <w:t>Cifrado de datos: La encriptación de datos transmitidos y almacenados, lo que dificulta su acceso no autorizado.</w:t>
+        <w:t>Control de acceso basado en roles: Un sistema de control de acceso que limita la capacidad de cada usuario para acceder y controlar el dispositivo.</w:t>
       </w:r>
     </w:p>
     <w:p>
@@ -956,7 +990,7 @@
         </w:numPr>
       </w:pPr>
       <w:r>
-        <w:t>Control de acceso basado en roles: Un sistema de control de acceso que limita la capacidad de cada usuario para acceder y controlar el dispositivo.</w:t>
+        <w:t>Notificaciones de seguridad en tiempo real: Alertas en tiempo real de cualquier actividad sospechosa o comportamiento anormal del dispositivo.</w:t>
       </w:r>
     </w:p>
     <w:p>
@@ -968,7 +1002,7 @@
         </w:numPr>
       </w:pPr>
       <w:r>
-        <w:t>Notificaciones de seguridad en tiempo real: Alertas en tiempo real de cualquier actividad sospechosa o comportamiento anormal del dispositivo.</w:t>
+        <w:t>Monitoreo de integridad del sistema: Supervisión continua de la salud y el rendimiento del sistema para detectar y solucionar problemas de seguridad.</w:t>
       </w:r>
     </w:p>
     <w:p>
@@ -980,7 +1014,7 @@
         </w:numPr>
       </w:pPr>
       <w:r>
-        <w:t>Monitoreo de integridad del sistema: Supervisión continua de la salud y el rendimiento del sistema para detectar y solucionar problemas de seguridad.</w:t>
+        <w:t>Detección de intrusiones: La capacidad de detectar y responder a intentos de intrusión y ataques maliciosos.</w:t>
       </w:r>
     </w:p>
     <w:p>
@@ -992,7 +1026,7 @@
         </w:numPr>
       </w:pPr>
       <w:r>
-        <w:t>Detección de intrusiones: La capacidad de detectar y responder a intentos de intrusión y ataques maliciosos.</w:t>
+        <w:t>Compatibilidad con protocolos de seguridad estándar: Soporte de protocolos de seguridad estándar, como SSL/TLS y AES, para proteger la comunicación de red.</w:t>
       </w:r>
     </w:p>
     <w:p>
@@ -1004,7 +1038,7 @@
         </w:numPr>
       </w:pPr>
       <w:r>
-        <w:t>Compatibilidad con protocolos de seguridad estándar: Soporte de protocolos de seguridad estándar, como SSL/TLS y AES, para proteger la comunicación de red.</w:t>
+        <w:t>Desactivación de funciones innecesarias: Desactivar todas las funciones que no sean necesarias para minimizar el riesgo de ataques a través de estas funciones.</w:t>
       </w:r>
     </w:p>
     <w:p>
@@ -1016,18 +1050,6 @@
         </w:numPr>
       </w:pPr>
       <w:r>
-        <w:t>Desactivación de funciones innecesarias: Desactivar todas las funciones que no sean necesarias para minimizar el riesgo de ataques a través de estas funciones.</w:t>
-      </w:r>
-    </w:p>
-    <w:p>
-      <w:pPr>
-        <w:pStyle w:val="Prrafodelista"/>
-        <w:numPr>
-          <w:ilvl w:val="0"/>
-          <w:numId w:val="5"/>
-        </w:numPr>
-      </w:pPr>
-      <w:r>
         <w:t>Registro de auditoría: Mantener un registro detallado de las actividades del dispositivo para ayudar a detectar y solucionar problemas de seguridad.</w:t>
       </w:r>
     </w:p>
@@ -1052,8 +1074,37 @@
           <w:numId w:val="4"/>
         </w:numPr>
       </w:pPr>
-      <w:r>
-        <w:t>Contraseñas predeterminadas débiles: Contraseñas que son fáciles de adivinar o que no se pueden cambiar fácilmente.</w:t>
+      <w:proofErr w:type="spellStart"/>
+      <w:r>
+        <w:t>Contraseñas</w:t>
+      </w:r>
+      <w:proofErr w:type="spellEnd"/>
+      <w:r>
+        <w:t xml:space="preserve"> </w:t>
+      </w:r>
+      <w:proofErr w:type="spellStart"/>
+      <w:r>
+        <w:t>predeterminadas</w:t>
+      </w:r>
+      <w:proofErr w:type="spellEnd"/>
+      <w:r>
+        <w:t xml:space="preserve"> </w:t>
+      </w:r>
+      <w:proofErr w:type="spellStart"/>
+      <w:r>
+        <w:t>débiles</w:t>
+      </w:r>
+      <w:proofErr w:type="spellEnd"/>
+      <w:r>
+        <w:t xml:space="preserve">: </w:t>
+      </w:r>
+      <w:proofErr w:type="spellStart"/>
+      <w:r>
+        <w:t>Contraseñas</w:t>
+      </w:r>
+      <w:proofErr w:type="spellEnd"/>
+      <w:r>
+        <w:t xml:space="preserve"> que son fáciles de adivinar o que no se pueden cambiar fácilmente.</w:t>
       </w:r>
     </w:p>
     <w:p>
@@ -1130,7 +1181,6 @@
         </w:numPr>
       </w:pPr>
       <w:r>
-        <w:lastRenderedPageBreak/>
         <w:t>Falta de autenticación de usuario: Permitir que cualquier persona pueda acceder y controlar el dispositivo sin autenticación adecuada.</w:t>
       </w:r>
     </w:p>
@@ -1142,6 +1192,7 @@
         </w:numPr>
       </w:pPr>
       <w:r>
+        <w:lastRenderedPageBreak/>
         <w:t>Aplicaciones de terceros inseguras: La falta de seguridad en las aplicaciones de terceros que se utilizan en conjunción con el dispositivo.</w:t>
       </w:r>
     </w:p>
@@ -1287,7 +1338,6 @@
         </w:numPr>
       </w:pPr>
       <w:r>
-        <w:lastRenderedPageBreak/>
         <w:t>Desperdicio de energía: Los dispositivos IoT que no tienen un modo de suspensión o que no pueden apagarse pueden desperdiciar energía innecesariamente.</w:t>
       </w:r>
     </w:p>
@@ -1299,6 +1349,7 @@
         </w:numPr>
       </w:pPr>
       <w:r>
+        <w:lastRenderedPageBreak/>
         <w:t>Vida útil corta: Los dispositivos IoT que están diseñados para durar poco tiempo pueden aumentar la cantidad de residuos electrónicos.</w:t>
       </w:r>
     </w:p>

</xml_diff>